<commit_message>
Updated Brief and monor changes to python file
</commit_message>
<xml_diff>
--- a/Park Here Brief.docx
+++ b/Park Here Brief.docx
@@ -3,27 +3,662 @@
 <w:document xmlns:wpc="http://schemas.microsoft.com/office/word/2010/wordprocessingCanvas" xmlns:cx="http://schemas.microsoft.com/office/drawing/2014/chartex" xmlns:cx1="http://schemas.microsoft.com/office/drawing/2015/9/8/chartex" xmlns:cx2="http://schemas.microsoft.com/office/drawing/2015/10/21/chartex" xmlns:cx3="http://schemas.microsoft.com/office/drawing/2016/5/9/chartex" xmlns:cx4="http://schemas.microsoft.com/office/drawing/2016/5/10/chartex" xmlns:cx5="http://schemas.microsoft.com/office/drawing/2016/5/11/chartex" xmlns:cx6="http://schemas.microsoft.com/office/drawing/2016/5/12/chartex" xmlns:cx7="http://schemas.microsoft.com/office/drawing/2016/5/13/chartex" xmlns:cx8="http://schemas.microsoft.com/office/drawing/2016/5/14/chartex" xmlns:mc="http://schemas.openxmlformats.org/markup-compatibility/2006" xmlns:aink="http://schemas.microsoft.com/office/drawing/2016/ink" xmlns:am3d="http://schemas.microsoft.com/office/drawing/2017/model3d" xmlns:o="urn:schemas-microsoft-com:office:office" xmlns:r="http://schemas.openxmlformats.org/officeDocument/2006/relationships" xmlns:m="http://schemas.openxmlformats.org/officeDocument/2006/math" xmlns:v="urn:schemas-microsoft-com:vml" xmlns:wp14="http://schemas.microsoft.com/office/word/2010/wordprocessingDrawing" xmlns:wp="http://schemas.openxmlformats.org/drawingml/2006/wordprocessingDrawing" xmlns:w10="urn:schemas-microsoft-com:office:word" xmlns:w="http://schemas.openxmlformats.org/wordprocessingml/2006/main" xmlns:w14="http://schemas.microsoft.com/office/word/2010/wordml" xmlns:w15="http://schemas.microsoft.com/office/word/2012/wordml" xmlns:w16cex="http://schemas.microsoft.com/office/word/2018/wordml/cex" xmlns:w16cid="http://schemas.microsoft.com/office/word/2016/wordml/cid" xmlns:w16="http://schemas.microsoft.com/office/word/2018/wordml" xmlns:w16se="http://schemas.microsoft.com/office/word/2015/wordml/symex" xmlns:wpg="http://schemas.microsoft.com/office/word/2010/wordprocessingGroup" xmlns:wpi="http://schemas.microsoft.com/office/word/2010/wordprocessingInk" xmlns:wne="http://schemas.microsoft.com/office/word/2006/wordml" xmlns:wps="http://schemas.microsoft.com/office/word/2010/wordprocessingShape" mc:Ignorable="w14 w15 w16se w16cid w16 w16cex wp14">
   <w:body>
     <w:p>
-      <w:r>
+      <w:pPr>
+        <w:jc w:val="center"/>
+        <w:rPr>
+          <w:rFonts w:ascii="Helvetica" w:hAnsi="Helvetica"/>
+          <w:b/>
+          <w:bCs/>
+          <w:color w:val="000000" w:themeColor="text1"/>
+          <w:u w:val="single"/>
+        </w:rPr>
+      </w:pPr>
+    </w:p>
+    <w:p>
+      <w:pPr>
+        <w:jc w:val="center"/>
+        <w:rPr>
+          <w:rFonts w:ascii="Helvetica" w:hAnsi="Helvetica"/>
+          <w:b/>
+          <w:bCs/>
+          <w:color w:val="000000" w:themeColor="text1"/>
+          <w:u w:val="single"/>
+        </w:rPr>
+      </w:pPr>
+    </w:p>
+    <w:p>
+      <w:pPr>
+        <w:jc w:val="center"/>
+        <w:rPr>
+          <w:rFonts w:ascii="Helvetica" w:hAnsi="Helvetica"/>
+          <w:b/>
+          <w:bCs/>
+          <w:color w:val="000000" w:themeColor="text1"/>
+          <w:u w:val="single"/>
+        </w:rPr>
+      </w:pPr>
+    </w:p>
+    <w:p>
+      <w:pPr>
+        <w:jc w:val="center"/>
+        <w:rPr>
+          <w:rFonts w:ascii="Helvetica" w:hAnsi="Helvetica"/>
+          <w:b/>
+          <w:bCs/>
+          <w:color w:val="000000" w:themeColor="text1"/>
+          <w:u w:val="single"/>
+        </w:rPr>
+      </w:pPr>
+    </w:p>
+    <w:p>
+      <w:pPr>
+        <w:jc w:val="center"/>
+        <w:rPr>
+          <w:rFonts w:ascii="Helvetica" w:hAnsi="Helvetica"/>
+          <w:b/>
+          <w:bCs/>
+          <w:color w:val="000000" w:themeColor="text1"/>
+          <w:u w:val="single"/>
+        </w:rPr>
+      </w:pPr>
+    </w:p>
+    <w:p>
+      <w:pPr>
+        <w:jc w:val="center"/>
+        <w:rPr>
+          <w:rFonts w:ascii="Helvetica" w:hAnsi="Helvetica"/>
+          <w:b/>
+          <w:bCs/>
+          <w:color w:val="000000" w:themeColor="text1"/>
+          <w:u w:val="single"/>
+        </w:rPr>
+      </w:pPr>
+    </w:p>
+    <w:p>
+      <w:pPr>
+        <w:jc w:val="center"/>
+        <w:rPr>
+          <w:rFonts w:ascii="Helvetica" w:hAnsi="Helvetica"/>
+          <w:b/>
+          <w:bCs/>
+          <w:color w:val="000000" w:themeColor="text1"/>
+          <w:u w:val="single"/>
+        </w:rPr>
+      </w:pPr>
+    </w:p>
+    <w:p>
+      <w:pPr>
+        <w:jc w:val="center"/>
+        <w:rPr>
+          <w:rFonts w:ascii="Baskerville" w:hAnsi="Baskerville"/>
+          <w:color w:val="2F5496" w:themeColor="accent1" w:themeShade="BF"/>
+          <w:sz w:val="96"/>
+          <w:szCs w:val="96"/>
+        </w:rPr>
+      </w:pPr>
+    </w:p>
+    <w:p>
+      <w:pPr>
+        <w:jc w:val="center"/>
+        <w:rPr>
+          <w:rFonts w:ascii="Baskerville" w:hAnsi="Baskerville"/>
+          <w:color w:val="2F5496" w:themeColor="accent1" w:themeShade="BF"/>
+          <w:sz w:val="96"/>
+          <w:szCs w:val="96"/>
+        </w:rPr>
+      </w:pPr>
+    </w:p>
+    <w:p>
+      <w:pPr>
+        <w:jc w:val="center"/>
+        <w:rPr>
+          <w:rFonts w:ascii="Baskerville" w:hAnsi="Baskerville"/>
+          <w:color w:val="2F5496" w:themeColor="accent1" w:themeShade="BF"/>
+          <w:sz w:val="96"/>
+          <w:szCs w:val="96"/>
+        </w:rPr>
+      </w:pPr>
+      <w:r>
+        <w:rPr>
+          <w:rFonts w:ascii="Baskerville" w:hAnsi="Baskerville" w:cs="Calibri"/>
+          <w:noProof/>
+          <w:color w:val="2F5496" w:themeColor="accent1" w:themeShade="BF"/>
+          <w:sz w:val="180"/>
+          <w:szCs w:val="180"/>
+        </w:rPr>
+        <w:drawing>
+          <wp:anchor distT="0" distB="0" distL="114300" distR="114300" simplePos="0" relativeHeight="251659264" behindDoc="1" locked="0" layoutInCell="1" allowOverlap="1" wp14:anchorId="61F498C6" wp14:editId="028E0F92">
+            <wp:simplePos x="0" y="0"/>
+            <wp:positionH relativeFrom="column">
+              <wp:posOffset>-914400</wp:posOffset>
+            </wp:positionH>
+            <wp:positionV relativeFrom="page">
+              <wp:posOffset>-2540</wp:posOffset>
+            </wp:positionV>
+            <wp:extent cx="7582535" cy="10787380"/>
+            <wp:effectExtent l="0" t="0" r="0" b="0"/>
+            <wp:wrapNone/>
+            <wp:docPr id="4" name="Picture 4">
+              <a:extLst xmlns:a="http://schemas.openxmlformats.org/drawingml/2006/main">
+                <a:ext uri="{C183D7F6-B498-43B3-948B-1728B52AA6E4}">
+                  <adec:decorative xmlns:adec="http://schemas.microsoft.com/office/drawing/2017/decorative" val="1"/>
+                </a:ext>
+              </a:extLst>
+            </wp:docPr>
+            <wp:cNvGraphicFramePr>
+              <a:graphicFrameLocks xmlns:a="http://schemas.openxmlformats.org/drawingml/2006/main" noChangeAspect="1"/>
+            </wp:cNvGraphicFramePr>
+            <a:graphic xmlns:a="http://schemas.openxmlformats.org/drawingml/2006/main">
+              <a:graphicData uri="http://schemas.openxmlformats.org/drawingml/2006/picture">
+                <pic:pic xmlns:pic="http://schemas.openxmlformats.org/drawingml/2006/picture">
+                  <pic:nvPicPr>
+                    <pic:cNvPr id="4" name="Picture 4">
+                      <a:extLst>
+                        <a:ext uri="{C183D7F6-B498-43B3-948B-1728B52AA6E4}">
+                          <adec:decorative xmlns:adec="http://schemas.microsoft.com/office/drawing/2017/decorative" val="1"/>
+                        </a:ext>
+                      </a:extLst>
+                    </pic:cNvPr>
+                    <pic:cNvPicPr/>
+                  </pic:nvPicPr>
+                  <pic:blipFill>
+                    <a:blip r:embed="rId6" cstate="print">
+                      <a:extLst>
+                        <a:ext uri="{28A0092B-C50C-407E-A947-70E740481C1C}">
+                          <a14:useLocalDpi xmlns:a14="http://schemas.microsoft.com/office/drawing/2010/main" val="0"/>
+                        </a:ext>
+                      </a:extLst>
+                    </a:blip>
+                    <a:stretch>
+                      <a:fillRect/>
+                    </a:stretch>
+                  </pic:blipFill>
+                  <pic:spPr>
+                    <a:xfrm>
+                      <a:off x="0" y="0"/>
+                      <a:ext cx="7582535" cy="10787380"/>
+                    </a:xfrm>
+                    <a:prstGeom prst="rect">
+                      <a:avLst/>
+                    </a:prstGeom>
+                  </pic:spPr>
+                </pic:pic>
+              </a:graphicData>
+            </a:graphic>
+            <wp14:sizeRelH relativeFrom="page">
+              <wp14:pctWidth>0</wp14:pctWidth>
+            </wp14:sizeRelH>
+            <wp14:sizeRelV relativeFrom="page">
+              <wp14:pctHeight>0</wp14:pctHeight>
+            </wp14:sizeRelV>
+          </wp:anchor>
+        </w:drawing>
+      </w:r>
+      <w:r>
+        <w:rPr>
+          <w:rFonts w:ascii="Baskerville" w:hAnsi="Baskerville"/>
+          <w:color w:val="2F5496" w:themeColor="accent1" w:themeShade="BF"/>
+          <w:sz w:val="96"/>
+          <w:szCs w:val="96"/>
+        </w:rPr>
+        <w:t>Park Here</w:t>
+      </w:r>
+      <w:r>
+        <w:rPr>
+          <w:rFonts w:ascii="Baskerville" w:hAnsi="Baskerville"/>
+          <w:color w:val="2F5496" w:themeColor="accent1" w:themeShade="BF"/>
+          <w:sz w:val="96"/>
+          <w:szCs w:val="96"/>
+        </w:rPr>
+        <w:t xml:space="preserve"> Ap</w:t>
+      </w:r>
+      <w:r>
+        <w:rPr>
+          <w:rFonts w:ascii="Baskerville" w:hAnsi="Baskerville"/>
+          <w:color w:val="2F5496" w:themeColor="accent1" w:themeShade="BF"/>
+          <w:sz w:val="96"/>
+          <w:szCs w:val="96"/>
+        </w:rPr>
+        <w:t xml:space="preserve">p </w:t>
+      </w:r>
+    </w:p>
+    <w:p>
+      <w:pPr>
+        <w:jc w:val="center"/>
+        <w:rPr>
+          <w:rFonts w:ascii="Baskerville" w:hAnsi="Baskerville"/>
+          <w:color w:val="2F5496" w:themeColor="accent1" w:themeShade="BF"/>
+          <w:sz w:val="96"/>
+          <w:szCs w:val="96"/>
+        </w:rPr>
+      </w:pPr>
+      <w:r>
+        <w:rPr>
+          <w:rFonts w:ascii="Baskerville" w:hAnsi="Baskerville"/>
+          <w:color w:val="2F5496" w:themeColor="accent1" w:themeShade="BF"/>
+          <w:sz w:val="96"/>
+          <w:szCs w:val="96"/>
+        </w:rPr>
+        <w:t>Brief &amp; Design</w:t>
+      </w:r>
+    </w:p>
+    <w:p>
+      <w:pPr>
+        <w:jc w:val="center"/>
+        <w:rPr>
+          <w:rFonts w:ascii="Baskerville" w:hAnsi="Baskerville"/>
+          <w:color w:val="2F5496" w:themeColor="accent1" w:themeShade="BF"/>
+        </w:rPr>
+      </w:pPr>
+      <w:r>
+        <w:rPr>
+          <w:rFonts w:ascii="Baskerville" w:hAnsi="Baskerville"/>
+          <w:color w:val="2F5496" w:themeColor="accent1" w:themeShade="BF"/>
+        </w:rPr>
+        <w:t xml:space="preserve"> </w:t>
+      </w:r>
+    </w:p>
+    <w:p>
+      <w:pPr>
+        <w:jc w:val="center"/>
+        <w:rPr>
+          <w:rFonts w:ascii="Helvetica" w:hAnsi="Helvetica"/>
+          <w:b/>
+          <w:bCs/>
+          <w:color w:val="000000" w:themeColor="text1"/>
+          <w:u w:val="single"/>
+        </w:rPr>
+      </w:pPr>
+      <w:r>
+        <w:rPr>
+          <w:rFonts w:ascii="Helvetica" w:hAnsi="Helvetica"/>
+          <w:b/>
+          <w:bCs/>
+          <w:color w:val="000000" w:themeColor="text1"/>
+          <w:u w:val="single"/>
+        </w:rPr>
+        <w:t xml:space="preserve"> </w:t>
+      </w:r>
+    </w:p>
+    <w:p>
+      <w:pPr>
+        <w:jc w:val="center"/>
+        <w:rPr>
+          <w:rFonts w:ascii="Helvetica" w:hAnsi="Helvetica"/>
+          <w:b/>
+          <w:bCs/>
+          <w:color w:val="000000" w:themeColor="text1"/>
+          <w:u w:val="single"/>
+        </w:rPr>
+      </w:pPr>
+    </w:p>
+    <w:p>
+      <w:pPr>
+        <w:jc w:val="center"/>
+        <w:rPr>
+          <w:rFonts w:ascii="Helvetica" w:hAnsi="Helvetica"/>
+          <w:b/>
+          <w:bCs/>
+          <w:color w:val="000000" w:themeColor="text1"/>
+          <w:u w:val="single"/>
+        </w:rPr>
+      </w:pPr>
+    </w:p>
+    <w:p>
+      <w:pPr>
+        <w:jc w:val="center"/>
+        <w:rPr>
+          <w:rFonts w:ascii="Helvetica" w:hAnsi="Helvetica"/>
+          <w:b/>
+          <w:bCs/>
+          <w:color w:val="000000" w:themeColor="text1"/>
+          <w:u w:val="single"/>
+        </w:rPr>
+      </w:pPr>
+    </w:p>
+    <w:p>
+      <w:pPr>
+        <w:jc w:val="center"/>
+        <w:rPr>
+          <w:rFonts w:ascii="Helvetica" w:hAnsi="Helvetica"/>
+          <w:b/>
+          <w:bCs/>
+          <w:color w:val="000000" w:themeColor="text1"/>
+          <w:u w:val="single"/>
+        </w:rPr>
+      </w:pPr>
+    </w:p>
+    <w:p>
+      <w:pPr>
+        <w:jc w:val="center"/>
+        <w:rPr>
+          <w:rFonts w:ascii="Helvetica" w:hAnsi="Helvetica"/>
+          <w:b/>
+          <w:bCs/>
+          <w:color w:val="000000" w:themeColor="text1"/>
+          <w:u w:val="single"/>
+        </w:rPr>
+      </w:pPr>
+    </w:p>
+    <w:p>
+      <w:pPr>
+        <w:jc w:val="center"/>
+        <w:rPr>
+          <w:rFonts w:ascii="Helvetica" w:hAnsi="Helvetica"/>
+          <w:b/>
+          <w:bCs/>
+          <w:color w:val="000000" w:themeColor="text1"/>
+          <w:u w:val="single"/>
+        </w:rPr>
+      </w:pPr>
+    </w:p>
+    <w:p>
+      <w:pPr>
+        <w:jc w:val="center"/>
+        <w:rPr>
+          <w:rFonts w:ascii="Helvetica" w:hAnsi="Helvetica"/>
+          <w:b/>
+          <w:bCs/>
+          <w:color w:val="000000" w:themeColor="text1"/>
+          <w:u w:val="single"/>
+        </w:rPr>
+      </w:pPr>
+    </w:p>
+    <w:p>
+      <w:pPr>
+        <w:jc w:val="center"/>
+        <w:rPr>
+          <w:rFonts w:ascii="Helvetica" w:hAnsi="Helvetica"/>
+          <w:b/>
+          <w:bCs/>
+          <w:color w:val="000000" w:themeColor="text1"/>
+          <w:u w:val="single"/>
+        </w:rPr>
+      </w:pPr>
+    </w:p>
+    <w:p>
+      <w:pPr>
+        <w:jc w:val="center"/>
+        <w:rPr>
+          <w:rFonts w:ascii="Helvetica" w:hAnsi="Helvetica"/>
+          <w:b/>
+          <w:bCs/>
+          <w:color w:val="000000" w:themeColor="text1"/>
+          <w:u w:val="single"/>
+        </w:rPr>
+      </w:pPr>
+    </w:p>
+    <w:p>
+      <w:pPr>
+        <w:jc w:val="center"/>
+        <w:rPr>
+          <w:rFonts w:ascii="Helvetica" w:hAnsi="Helvetica"/>
+          <w:b/>
+          <w:bCs/>
+          <w:color w:val="000000" w:themeColor="text1"/>
+          <w:u w:val="single"/>
+        </w:rPr>
+      </w:pPr>
+    </w:p>
+    <w:p>
+      <w:pPr>
+        <w:jc w:val="center"/>
+        <w:rPr>
+          <w:rFonts w:ascii="Helvetica" w:hAnsi="Helvetica"/>
+          <w:b/>
+          <w:bCs/>
+          <w:color w:val="000000" w:themeColor="text1"/>
+          <w:u w:val="single"/>
+        </w:rPr>
+      </w:pPr>
+    </w:p>
+    <w:p>
+      <w:pPr>
+        <w:jc w:val="center"/>
+        <w:rPr>
+          <w:rFonts w:ascii="Helvetica" w:hAnsi="Helvetica"/>
+          <w:b/>
+          <w:bCs/>
+          <w:color w:val="000000" w:themeColor="text1"/>
+          <w:u w:val="single"/>
+        </w:rPr>
+      </w:pPr>
+    </w:p>
+    <w:p>
+      <w:pPr>
+        <w:jc w:val="center"/>
+        <w:rPr>
+          <w:rFonts w:ascii="Helvetica" w:hAnsi="Helvetica"/>
+          <w:b/>
+          <w:bCs/>
+          <w:color w:val="000000" w:themeColor="text1"/>
+          <w:u w:val="single"/>
+        </w:rPr>
+      </w:pPr>
+    </w:p>
+    <w:p>
+      <w:pPr>
+        <w:jc w:val="center"/>
+        <w:rPr>
+          <w:rFonts w:ascii="Helvetica" w:hAnsi="Helvetica"/>
+          <w:b/>
+          <w:bCs/>
+          <w:color w:val="000000" w:themeColor="text1"/>
+          <w:u w:val="single"/>
+        </w:rPr>
+      </w:pPr>
+    </w:p>
+    <w:p>
+      <w:pPr>
+        <w:jc w:val="center"/>
+        <w:rPr>
+          <w:rFonts w:ascii="Helvetica" w:hAnsi="Helvetica"/>
+          <w:b/>
+          <w:bCs/>
+          <w:color w:val="000000" w:themeColor="text1"/>
+          <w:u w:val="single"/>
+        </w:rPr>
+      </w:pPr>
+    </w:p>
+    <w:p>
+      <w:pPr>
+        <w:jc w:val="center"/>
+        <w:rPr>
+          <w:rFonts w:ascii="Helvetica" w:hAnsi="Helvetica"/>
+          <w:b/>
+          <w:bCs/>
+          <w:color w:val="000000" w:themeColor="text1"/>
+          <w:u w:val="single"/>
+        </w:rPr>
+      </w:pPr>
+    </w:p>
+    <w:p>
+      <w:pPr>
+        <w:jc w:val="center"/>
+        <w:rPr>
+          <w:rFonts w:ascii="Helvetica" w:hAnsi="Helvetica"/>
+          <w:b/>
+          <w:bCs/>
+          <w:color w:val="000000" w:themeColor="text1"/>
+          <w:u w:val="single"/>
+        </w:rPr>
+      </w:pPr>
+    </w:p>
+    <w:p>
+      <w:pPr>
+        <w:jc w:val="center"/>
+        <w:rPr>
+          <w:rFonts w:ascii="Helvetica" w:hAnsi="Helvetica"/>
+          <w:b/>
+          <w:bCs/>
+          <w:color w:val="000000" w:themeColor="text1"/>
+          <w:u w:val="single"/>
+        </w:rPr>
+      </w:pPr>
+    </w:p>
+    <w:p>
+      <w:pPr>
+        <w:jc w:val="center"/>
+        <w:rPr>
+          <w:rFonts w:ascii="Helvetica" w:hAnsi="Helvetica"/>
+          <w:b/>
+          <w:bCs/>
+          <w:color w:val="000000" w:themeColor="text1"/>
+          <w:u w:val="single"/>
+        </w:rPr>
+      </w:pPr>
+    </w:p>
+    <w:p>
+      <w:pPr>
+        <w:jc w:val="center"/>
+        <w:rPr>
+          <w:rFonts w:ascii="Helvetica" w:hAnsi="Helvetica"/>
+          <w:b/>
+          <w:bCs/>
+          <w:color w:val="000000" w:themeColor="text1"/>
+          <w:u w:val="single"/>
+        </w:rPr>
+      </w:pPr>
+    </w:p>
+    <w:p>
+      <w:pPr>
+        <w:jc w:val="center"/>
+        <w:rPr>
+          <w:rFonts w:ascii="Helvetica" w:hAnsi="Helvetica"/>
+          <w:b/>
+          <w:bCs/>
+          <w:color w:val="000000" w:themeColor="text1"/>
+          <w:u w:val="single"/>
+        </w:rPr>
+      </w:pPr>
+    </w:p>
+    <w:p>
+      <w:pPr>
+        <w:jc w:val="center"/>
+        <w:rPr>
+          <w:rFonts w:ascii="Helvetica" w:hAnsi="Helvetica"/>
+          <w:b/>
+          <w:bCs/>
+          <w:color w:val="000000" w:themeColor="text1"/>
+          <w:u w:val="single"/>
+        </w:rPr>
+      </w:pPr>
+    </w:p>
+    <w:p>
+      <w:pPr>
+        <w:rPr>
+          <w:rFonts w:ascii="Helvetica" w:hAnsi="Helvetica"/>
+          <w:b/>
+          <w:bCs/>
+          <w:color w:val="000000" w:themeColor="text1"/>
+          <w:u w:val="single"/>
+        </w:rPr>
+      </w:pPr>
+    </w:p>
+    <w:p>
+      <w:pPr>
+        <w:rPr>
+          <w:rFonts w:ascii="Helvetica" w:hAnsi="Helvetica"/>
+          <w:b/>
+          <w:bCs/>
+          <w:color w:val="000000" w:themeColor="text1"/>
+          <w:u w:val="single"/>
+        </w:rPr>
+      </w:pPr>
+    </w:p>
+    <w:p>
+      <w:pPr>
+        <w:jc w:val="center"/>
+        <w:rPr>
+          <w:rFonts w:ascii="Helvetica" w:hAnsi="Helvetica"/>
+          <w:b/>
+          <w:bCs/>
+          <w:color w:val="000000" w:themeColor="text1"/>
+          <w:u w:val="single"/>
+        </w:rPr>
+      </w:pPr>
+      <w:r>
+        <w:rPr>
+          <w:rFonts w:ascii="Helvetica" w:hAnsi="Helvetica"/>
+          <w:b/>
+          <w:bCs/>
+          <w:color w:val="000000" w:themeColor="text1"/>
+          <w:u w:val="single"/>
+        </w:rPr>
+        <w:lastRenderedPageBreak/>
+        <w:t>Design Document</w:t>
+      </w:r>
+    </w:p>
+    <w:p>
+      <w:pPr>
+        <w:rPr>
+          <w:rFonts w:ascii="Helvetica" w:hAnsi="Helvetica"/>
+          <w:color w:val="000000" w:themeColor="text1"/>
+        </w:rPr>
+      </w:pPr>
+    </w:p>
+    <w:p>
+      <w:pPr>
+        <w:rPr>
+          <w:rFonts w:ascii="Helvetica" w:hAnsi="Helvetica"/>
+          <w:b/>
+          <w:bCs/>
+          <w:color w:val="000000" w:themeColor="text1"/>
+        </w:rPr>
+      </w:pPr>
+    </w:p>
+    <w:p>
+      <w:pPr>
+        <w:rPr>
+          <w:rFonts w:ascii="Helvetica" w:hAnsi="Helvetica"/>
+          <w:b/>
+          <w:bCs/>
+          <w:color w:val="000000" w:themeColor="text1"/>
+        </w:rPr>
+      </w:pPr>
+      <w:r>
+        <w:rPr>
+          <w:rFonts w:ascii="Helvetica" w:hAnsi="Helvetica"/>
+          <w:b/>
+          <w:bCs/>
+          <w:color w:val="000000" w:themeColor="text1"/>
+        </w:rPr>
         <w:t>Park Here?</w:t>
       </w:r>
     </w:p>
-    <w:p/>
-    <w:p>
-      <w:r>
+    <w:p>
+      <w:pPr>
+        <w:rPr>
+          <w:rFonts w:ascii="Helvetica" w:hAnsi="Helvetica"/>
+          <w:color w:val="000000" w:themeColor="text1"/>
+        </w:rPr>
+      </w:pPr>
+    </w:p>
+    <w:p>
+      <w:pPr>
+        <w:rPr>
+          <w:rFonts w:ascii="Helvetica" w:hAnsi="Helvetica"/>
+          <w:color w:val="000000" w:themeColor="text1"/>
+        </w:rPr>
+      </w:pPr>
+      <w:r>
+        <w:rPr>
+          <w:rFonts w:ascii="Helvetica" w:hAnsi="Helvetica"/>
+          <w:color w:val="000000" w:themeColor="text1"/>
+        </w:rPr>
         <w:t>Every year drivers pay 1.2 bn in parking fines in the UK every year. Which is £39 per driver</w:t>
       </w:r>
-    </w:p>
-    <w:p>
-      <w:pPr>
-        <w:rPr>
-          <w:rFonts w:ascii="Times New Roman" w:eastAsia="Times New Roman" w:hAnsi="Times New Roman" w:cs="Times New Roman"/>
-          <w:lang w:eastAsia="en-GB"/>
-        </w:rPr>
-      </w:pPr>
-      <w:r>
-        <w:rPr>
-          <w:rFonts w:ascii="Helvetica" w:eastAsia="Times New Roman" w:hAnsi="Helvetica" w:cs="Times New Roman"/>
-          <w:color w:val="767676"/>
+      <w:r>
+        <w:rPr>
+          <w:rFonts w:ascii="Helvetica" w:hAnsi="Helvetica"/>
+          <w:color w:val="000000" w:themeColor="text1"/>
+        </w:rPr>
+        <w:t xml:space="preserve">. </w:t>
+      </w:r>
+      <w:r>
+        <w:rPr>
+          <w:rFonts w:ascii="Helvetica" w:eastAsia="Times New Roman" w:hAnsi="Helvetica" w:cs="Times New Roman"/>
+          <w:color w:val="000000" w:themeColor="text1"/>
           <w:sz w:val="22"/>
           <w:szCs w:val="22"/>
           <w:shd w:val="clear" w:color="auto" w:fill="FFFFFF"/>
@@ -31,9 +666,686 @@
         </w:rPr>
         <w:t>UK drivers also pay £1.2 billion annually in parking fines</w:t>
       </w:r>
-    </w:p>
-    <w:p/>
+      <w:r>
+        <w:rPr>
+          <w:rFonts w:ascii="Helvetica" w:eastAsia="Times New Roman" w:hAnsi="Helvetica" w:cs="Times New Roman"/>
+          <w:color w:val="000000" w:themeColor="text1"/>
+          <w:sz w:val="22"/>
+          <w:szCs w:val="22"/>
+          <w:shd w:val="clear" w:color="auto" w:fill="FFFFFF"/>
+          <w:lang w:eastAsia="en-GB"/>
+        </w:rPr>
+        <w:t>.</w:t>
+      </w:r>
+    </w:p>
+    <w:p>
+      <w:pPr>
+        <w:rPr>
+          <w:rFonts w:ascii="Helvetica" w:eastAsia="Times New Roman" w:hAnsi="Helvetica" w:cs="Times New Roman"/>
+          <w:color w:val="000000" w:themeColor="text1"/>
+          <w:sz w:val="22"/>
+          <w:szCs w:val="22"/>
+          <w:shd w:val="clear" w:color="auto" w:fill="FFFFFF"/>
+          <w:lang w:eastAsia="en-GB"/>
+        </w:rPr>
+      </w:pPr>
+    </w:p>
+    <w:p>
+      <w:pPr>
+        <w:rPr>
+          <w:rFonts w:ascii="Helvetica" w:eastAsia="Times New Roman" w:hAnsi="Helvetica" w:cs="Times New Roman"/>
+          <w:color w:val="000000" w:themeColor="text1"/>
+          <w:sz w:val="22"/>
+          <w:szCs w:val="22"/>
+          <w:shd w:val="clear" w:color="auto" w:fill="FFFFFF"/>
+          <w:lang w:eastAsia="en-GB"/>
+        </w:rPr>
+      </w:pPr>
+      <w:r>
+        <w:rPr>
+          <w:rFonts w:ascii="Helvetica" w:eastAsia="Times New Roman" w:hAnsi="Helvetica" w:cs="Times New Roman"/>
+          <w:color w:val="000000" w:themeColor="text1"/>
+          <w:sz w:val="22"/>
+          <w:szCs w:val="22"/>
+          <w:shd w:val="clear" w:color="auto" w:fill="FFFFFF"/>
+          <w:lang w:eastAsia="en-GB"/>
+        </w:rPr>
+        <w:t>So how can we eliminate this? As a driver, you have most likely come across a situation when you’ve unknowingly received a parking ticket after parking in the wrong spot or misread a parking symbol.</w:t>
+      </w:r>
+    </w:p>
+    <w:p>
+      <w:pPr>
+        <w:rPr>
+          <w:rFonts w:ascii="Helvetica" w:eastAsia="Times New Roman" w:hAnsi="Helvetica" w:cs="Times New Roman"/>
+          <w:color w:val="000000" w:themeColor="text1"/>
+          <w:sz w:val="22"/>
+          <w:szCs w:val="22"/>
+          <w:shd w:val="clear" w:color="auto" w:fill="FFFFFF"/>
+          <w:lang w:eastAsia="en-GB"/>
+        </w:rPr>
+      </w:pPr>
+    </w:p>
+    <w:p>
+      <w:pPr>
+        <w:rPr>
+          <w:rFonts w:ascii="Helvetica" w:eastAsia="Times New Roman" w:hAnsi="Helvetica" w:cs="Times New Roman"/>
+          <w:color w:val="000000" w:themeColor="text1"/>
+          <w:sz w:val="22"/>
+          <w:szCs w:val="22"/>
+          <w:shd w:val="clear" w:color="auto" w:fill="FFFFFF"/>
+          <w:lang w:eastAsia="en-GB"/>
+        </w:rPr>
+      </w:pPr>
+      <w:r>
+        <w:rPr>
+          <w:rFonts w:ascii="Helvetica" w:eastAsia="Times New Roman" w:hAnsi="Helvetica" w:cs="Times New Roman"/>
+          <w:color w:val="000000" w:themeColor="text1"/>
+          <w:sz w:val="22"/>
+          <w:szCs w:val="22"/>
+          <w:shd w:val="clear" w:color="auto" w:fill="FFFFFF"/>
+          <w:lang w:eastAsia="en-GB"/>
+        </w:rPr>
+        <w:t>We can eliminate this.</w:t>
+      </w:r>
+    </w:p>
+    <w:p>
+      <w:pPr>
+        <w:rPr>
+          <w:rFonts w:ascii="Helvetica" w:eastAsia="Times New Roman" w:hAnsi="Helvetica" w:cs="Times New Roman"/>
+          <w:color w:val="000000" w:themeColor="text1"/>
+          <w:sz w:val="22"/>
+          <w:szCs w:val="22"/>
+          <w:shd w:val="clear" w:color="auto" w:fill="FFFFFF"/>
+          <w:lang w:eastAsia="en-GB"/>
+        </w:rPr>
+      </w:pPr>
+    </w:p>
+    <w:p>
+      <w:pPr>
+        <w:rPr>
+          <w:rFonts w:ascii="Helvetica" w:eastAsia="Times New Roman" w:hAnsi="Helvetica" w:cs="Times New Roman"/>
+          <w:color w:val="000000" w:themeColor="text1"/>
+          <w:sz w:val="22"/>
+          <w:szCs w:val="22"/>
+          <w:shd w:val="clear" w:color="auto" w:fill="FFFFFF"/>
+          <w:lang w:eastAsia="en-GB"/>
+        </w:rPr>
+      </w:pPr>
+    </w:p>
+    <w:p>
+      <w:pPr>
+        <w:rPr>
+          <w:rFonts w:ascii="Helvetica" w:eastAsia="Times New Roman" w:hAnsi="Helvetica" w:cs="Times New Roman"/>
+          <w:color w:val="000000" w:themeColor="text1"/>
+          <w:sz w:val="22"/>
+          <w:szCs w:val="22"/>
+          <w:shd w:val="clear" w:color="auto" w:fill="FFFFFF"/>
+          <w:lang w:eastAsia="en-GB"/>
+        </w:rPr>
+      </w:pPr>
+      <w:r>
+        <w:rPr>
+          <w:rFonts w:ascii="Helvetica" w:eastAsia="Times New Roman" w:hAnsi="Helvetica" w:cs="Times New Roman"/>
+          <w:color w:val="000000" w:themeColor="text1"/>
+          <w:sz w:val="22"/>
+          <w:szCs w:val="22"/>
+          <w:shd w:val="clear" w:color="auto" w:fill="FFFFFF"/>
+          <w:lang w:eastAsia="en-GB"/>
+        </w:rPr>
+        <w:t>How the app works?</w:t>
+      </w:r>
+    </w:p>
+    <w:p>
+      <w:pPr>
+        <w:rPr>
+          <w:rFonts w:ascii="Helvetica" w:eastAsia="Times New Roman" w:hAnsi="Helvetica" w:cs="Times New Roman"/>
+          <w:color w:val="000000" w:themeColor="text1"/>
+          <w:sz w:val="22"/>
+          <w:szCs w:val="22"/>
+          <w:shd w:val="clear" w:color="auto" w:fill="FFFFFF"/>
+          <w:lang w:eastAsia="en-GB"/>
+        </w:rPr>
+      </w:pPr>
+      <w:r>
+        <w:rPr>
+          <w:rFonts w:ascii="Helvetica" w:eastAsia="Times New Roman" w:hAnsi="Helvetica" w:cs="Times New Roman"/>
+          <w:color w:val="000000" w:themeColor="text1"/>
+          <w:sz w:val="22"/>
+          <w:szCs w:val="22"/>
+          <w:shd w:val="clear" w:color="auto" w:fill="FFFFFF"/>
+          <w:lang w:eastAsia="en-GB"/>
+        </w:rPr>
+        <w:t>Point the app at a parking sign. It’ll tell you if you can park there or not.</w:t>
+      </w:r>
+    </w:p>
+    <w:p>
+      <w:pPr>
+        <w:rPr>
+          <w:rFonts w:ascii="Helvetica" w:eastAsia="Times New Roman" w:hAnsi="Helvetica" w:cs="Times New Roman"/>
+          <w:b/>
+          <w:bCs/>
+          <w:color w:val="000000" w:themeColor="text1"/>
+          <w:sz w:val="22"/>
+          <w:szCs w:val="22"/>
+          <w:shd w:val="clear" w:color="auto" w:fill="FFFFFF"/>
+          <w:lang w:eastAsia="en-GB"/>
+        </w:rPr>
+      </w:pPr>
+      <w:r>
+        <w:rPr>
+          <w:rFonts w:ascii="Helvetica" w:eastAsia="Times New Roman" w:hAnsi="Helvetica" w:cs="Times New Roman"/>
+          <w:b/>
+          <w:bCs/>
+          <w:color w:val="000000" w:themeColor="text1"/>
+          <w:sz w:val="22"/>
+          <w:szCs w:val="22"/>
+          <w:shd w:val="clear" w:color="auto" w:fill="FFFFFF"/>
+          <w:lang w:eastAsia="en-GB"/>
+        </w:rPr>
+        <w:t>Wireframe models</w:t>
+      </w:r>
+    </w:p>
+    <w:p>
+      <w:pPr>
+        <w:rPr>
+          <w:rFonts w:ascii="Helvetica" w:eastAsia="Times New Roman" w:hAnsi="Helvetica" w:cs="Times New Roman"/>
+          <w:color w:val="000000" w:themeColor="text1"/>
+          <w:sz w:val="22"/>
+          <w:szCs w:val="22"/>
+          <w:shd w:val="clear" w:color="auto" w:fill="FFFFFF"/>
+          <w:lang w:eastAsia="en-GB"/>
+        </w:rPr>
+      </w:pPr>
+    </w:p>
+    <w:p>
+      <w:pPr>
+        <w:rPr>
+          <w:rFonts w:ascii="Helvetica" w:eastAsia="Times New Roman" w:hAnsi="Helvetica" w:cs="Times New Roman"/>
+          <w:color w:val="000000" w:themeColor="text1"/>
+          <w:sz w:val="22"/>
+          <w:szCs w:val="22"/>
+          <w:shd w:val="clear" w:color="auto" w:fill="FFFFFF"/>
+          <w:lang w:eastAsia="en-GB"/>
+        </w:rPr>
+      </w:pPr>
+    </w:p>
+    <w:p>
+      <w:pPr>
+        <w:rPr>
+          <w:rFonts w:ascii="Helvetica" w:eastAsia="Times New Roman" w:hAnsi="Helvetica" w:cs="Times New Roman"/>
+          <w:color w:val="000000" w:themeColor="text1"/>
+          <w:sz w:val="22"/>
+          <w:szCs w:val="22"/>
+          <w:shd w:val="clear" w:color="auto" w:fill="FFFFFF"/>
+          <w:lang w:eastAsia="en-GB"/>
+        </w:rPr>
+      </w:pPr>
+    </w:p>
+    <w:p>
+      <w:pPr>
+        <w:rPr>
+          <w:rFonts w:ascii="Helvetica" w:eastAsia="Times New Roman" w:hAnsi="Helvetica" w:cs="Times New Roman"/>
+          <w:color w:val="000000" w:themeColor="text1"/>
+          <w:sz w:val="22"/>
+          <w:szCs w:val="22"/>
+          <w:shd w:val="clear" w:color="auto" w:fill="FFFFFF"/>
+          <w:lang w:eastAsia="en-GB"/>
+        </w:rPr>
+      </w:pPr>
+    </w:p>
+    <w:p>
+      <w:pPr>
+        <w:rPr>
+          <w:rFonts w:ascii="Helvetica" w:eastAsia="Times New Roman" w:hAnsi="Helvetica" w:cs="Times New Roman"/>
+          <w:color w:val="000000" w:themeColor="text1"/>
+          <w:sz w:val="22"/>
+          <w:szCs w:val="22"/>
+          <w:shd w:val="clear" w:color="auto" w:fill="FFFFFF"/>
+          <w:lang w:eastAsia="en-GB"/>
+        </w:rPr>
+      </w:pPr>
+    </w:p>
+    <w:p>
+      <w:pPr>
+        <w:rPr>
+          <w:rFonts w:ascii="Helvetica" w:eastAsia="Times New Roman" w:hAnsi="Helvetica" w:cs="Times New Roman"/>
+          <w:color w:val="000000" w:themeColor="text1"/>
+          <w:sz w:val="22"/>
+          <w:szCs w:val="22"/>
+          <w:shd w:val="clear" w:color="auto" w:fill="FFFFFF"/>
+          <w:lang w:eastAsia="en-GB"/>
+        </w:rPr>
+      </w:pPr>
+    </w:p>
+    <w:p>
+      <w:pPr>
+        <w:rPr>
+          <w:rFonts w:ascii="Helvetica" w:eastAsia="Times New Roman" w:hAnsi="Helvetica" w:cs="Times New Roman"/>
+          <w:color w:val="000000" w:themeColor="text1"/>
+          <w:sz w:val="22"/>
+          <w:szCs w:val="22"/>
+          <w:shd w:val="clear" w:color="auto" w:fill="FFFFFF"/>
+          <w:lang w:eastAsia="en-GB"/>
+        </w:rPr>
+      </w:pPr>
+    </w:p>
+    <w:p>
+      <w:pPr>
+        <w:rPr>
+          <w:rFonts w:ascii="Helvetica" w:eastAsia="Times New Roman" w:hAnsi="Helvetica" w:cs="Times New Roman"/>
+          <w:color w:val="000000" w:themeColor="text1"/>
+          <w:sz w:val="22"/>
+          <w:szCs w:val="22"/>
+          <w:shd w:val="clear" w:color="auto" w:fill="FFFFFF"/>
+          <w:lang w:eastAsia="en-GB"/>
+        </w:rPr>
+      </w:pPr>
+    </w:p>
+    <w:p>
+      <w:pPr>
+        <w:rPr>
+          <w:rFonts w:ascii="Helvetica" w:eastAsia="Times New Roman" w:hAnsi="Helvetica" w:cs="Times New Roman"/>
+          <w:color w:val="000000" w:themeColor="text1"/>
+          <w:sz w:val="22"/>
+          <w:szCs w:val="22"/>
+          <w:shd w:val="clear" w:color="auto" w:fill="FFFFFF"/>
+          <w:lang w:eastAsia="en-GB"/>
+        </w:rPr>
+      </w:pPr>
+    </w:p>
+    <w:p>
+      <w:pPr>
+        <w:rPr>
+          <w:rFonts w:ascii="Helvetica" w:eastAsia="Times New Roman" w:hAnsi="Helvetica" w:cs="Times New Roman"/>
+          <w:color w:val="000000" w:themeColor="text1"/>
+          <w:sz w:val="22"/>
+          <w:szCs w:val="22"/>
+          <w:shd w:val="clear" w:color="auto" w:fill="FFFFFF"/>
+          <w:lang w:eastAsia="en-GB"/>
+        </w:rPr>
+      </w:pPr>
+    </w:p>
+    <w:p>
+      <w:pPr>
+        <w:rPr>
+          <w:rFonts w:ascii="Helvetica" w:eastAsia="Times New Roman" w:hAnsi="Helvetica" w:cs="Times New Roman"/>
+          <w:color w:val="000000" w:themeColor="text1"/>
+          <w:sz w:val="22"/>
+          <w:szCs w:val="22"/>
+          <w:shd w:val="clear" w:color="auto" w:fill="FFFFFF"/>
+          <w:lang w:eastAsia="en-GB"/>
+        </w:rPr>
+      </w:pPr>
+    </w:p>
+    <w:p>
+      <w:pPr>
+        <w:rPr>
+          <w:rFonts w:ascii="Helvetica" w:eastAsia="Times New Roman" w:hAnsi="Helvetica" w:cs="Times New Roman"/>
+          <w:b/>
+          <w:bCs/>
+          <w:color w:val="000000" w:themeColor="text1"/>
+          <w:sz w:val="22"/>
+          <w:szCs w:val="22"/>
+          <w:shd w:val="clear" w:color="auto" w:fill="FFFFFF"/>
+          <w:lang w:eastAsia="en-GB"/>
+        </w:rPr>
+      </w:pPr>
+      <w:r>
+        <w:rPr>
+          <w:rFonts w:ascii="Helvetica" w:eastAsia="Times New Roman" w:hAnsi="Helvetica" w:cs="Times New Roman"/>
+          <w:b/>
+          <w:bCs/>
+          <w:color w:val="000000" w:themeColor="text1"/>
+          <w:sz w:val="22"/>
+          <w:szCs w:val="22"/>
+          <w:shd w:val="clear" w:color="auto" w:fill="FFFFFF"/>
+          <w:lang w:eastAsia="en-GB"/>
+        </w:rPr>
+        <w:t>Colour Schemes and Font</w:t>
+      </w:r>
+    </w:p>
+    <w:p>
+      <w:pPr>
+        <w:rPr>
+          <w:rFonts w:ascii="Helvetica" w:eastAsia="Times New Roman" w:hAnsi="Helvetica" w:cs="Times New Roman"/>
+          <w:color w:val="000000" w:themeColor="text1"/>
+          <w:sz w:val="22"/>
+          <w:szCs w:val="22"/>
+          <w:shd w:val="clear" w:color="auto" w:fill="FFFFFF"/>
+          <w:lang w:eastAsia="en-GB"/>
+        </w:rPr>
+      </w:pPr>
+      <w:r>
+        <w:rPr>
+          <w:rFonts w:ascii="Helvetica" w:eastAsia="Times New Roman" w:hAnsi="Helvetica" w:cs="Times New Roman"/>
+          <w:color w:val="000000" w:themeColor="text1"/>
+          <w:sz w:val="22"/>
+          <w:szCs w:val="22"/>
+          <w:shd w:val="clear" w:color="auto" w:fill="FFFFFF"/>
+          <w:lang w:eastAsia="en-GB"/>
+        </w:rPr>
+        <w:t xml:space="preserve">Blue </w:t>
+      </w:r>
+    </w:p>
+    <w:p>
+      <w:pPr>
+        <w:rPr>
+          <w:rFonts w:ascii="Helvetica" w:eastAsia="Times New Roman" w:hAnsi="Helvetica" w:cs="Times New Roman"/>
+          <w:color w:val="000000" w:themeColor="text1"/>
+          <w:sz w:val="22"/>
+          <w:szCs w:val="22"/>
+          <w:shd w:val="clear" w:color="auto" w:fill="FFFFFF"/>
+          <w:lang w:eastAsia="en-GB"/>
+        </w:rPr>
+      </w:pPr>
+    </w:p>
+    <w:p>
+      <w:pPr>
+        <w:rPr>
+          <w:rFonts w:ascii="Helvetica" w:eastAsia="Times New Roman" w:hAnsi="Helvetica" w:cs="Times New Roman"/>
+          <w:color w:val="000000" w:themeColor="text1"/>
+          <w:sz w:val="22"/>
+          <w:szCs w:val="22"/>
+          <w:shd w:val="clear" w:color="auto" w:fill="FFFFFF"/>
+          <w:lang w:eastAsia="en-GB"/>
+        </w:rPr>
+      </w:pPr>
+    </w:p>
+    <w:p>
+      <w:pPr>
+        <w:rPr>
+          <w:rFonts w:ascii="Helvetica" w:eastAsia="Times New Roman" w:hAnsi="Helvetica" w:cs="Times New Roman"/>
+          <w:color w:val="000000" w:themeColor="text1"/>
+          <w:sz w:val="22"/>
+          <w:szCs w:val="22"/>
+          <w:shd w:val="clear" w:color="auto" w:fill="FFFFFF"/>
+          <w:lang w:eastAsia="en-GB"/>
+        </w:rPr>
+      </w:pPr>
+    </w:p>
+    <w:p>
+      <w:pPr>
+        <w:rPr>
+          <w:rFonts w:ascii="Helvetica" w:eastAsia="Times New Roman" w:hAnsi="Helvetica" w:cs="Times New Roman"/>
+          <w:color w:val="000000" w:themeColor="text1"/>
+          <w:sz w:val="22"/>
+          <w:szCs w:val="22"/>
+          <w:shd w:val="clear" w:color="auto" w:fill="FFFFFF"/>
+          <w:lang w:eastAsia="en-GB"/>
+        </w:rPr>
+      </w:pPr>
+    </w:p>
+    <w:p>
+      <w:pPr>
+        <w:rPr>
+          <w:rFonts w:ascii="Helvetica" w:eastAsia="Times New Roman" w:hAnsi="Helvetica" w:cs="Times New Roman"/>
+          <w:color w:val="000000" w:themeColor="text1"/>
+          <w:sz w:val="22"/>
+          <w:szCs w:val="22"/>
+          <w:shd w:val="clear" w:color="auto" w:fill="FFFFFF"/>
+          <w:lang w:eastAsia="en-GB"/>
+        </w:rPr>
+      </w:pPr>
+    </w:p>
+    <w:p>
+      <w:pPr>
+        <w:rPr>
+          <w:rFonts w:ascii="Helvetica" w:eastAsia="Times New Roman" w:hAnsi="Helvetica" w:cs="Times New Roman"/>
+          <w:color w:val="000000" w:themeColor="text1"/>
+          <w:sz w:val="22"/>
+          <w:szCs w:val="22"/>
+          <w:shd w:val="clear" w:color="auto" w:fill="FFFFFF"/>
+          <w:lang w:eastAsia="en-GB"/>
+        </w:rPr>
+      </w:pPr>
+    </w:p>
+    <w:p>
+      <w:pPr>
+        <w:rPr>
+          <w:rFonts w:ascii="Helvetica" w:eastAsia="Times New Roman" w:hAnsi="Helvetica" w:cs="Times New Roman"/>
+          <w:color w:val="000000" w:themeColor="text1"/>
+          <w:sz w:val="22"/>
+          <w:szCs w:val="22"/>
+          <w:shd w:val="clear" w:color="auto" w:fill="FFFFFF"/>
+          <w:lang w:eastAsia="en-GB"/>
+        </w:rPr>
+      </w:pPr>
+    </w:p>
+    <w:p>
+      <w:pPr>
+        <w:rPr>
+          <w:rFonts w:ascii="Helvetica" w:eastAsia="Times New Roman" w:hAnsi="Helvetica" w:cs="Times New Roman"/>
+          <w:color w:val="000000" w:themeColor="text1"/>
+          <w:sz w:val="22"/>
+          <w:szCs w:val="22"/>
+          <w:shd w:val="clear" w:color="auto" w:fill="FFFFFF"/>
+          <w:lang w:eastAsia="en-GB"/>
+        </w:rPr>
+      </w:pPr>
+    </w:p>
+    <w:p>
+      <w:pPr>
+        <w:rPr>
+          <w:rFonts w:ascii="Helvetica" w:eastAsia="Times New Roman" w:hAnsi="Helvetica" w:cs="Times New Roman"/>
+          <w:color w:val="000000" w:themeColor="text1"/>
+          <w:sz w:val="22"/>
+          <w:szCs w:val="22"/>
+          <w:shd w:val="clear" w:color="auto" w:fill="FFFFFF"/>
+          <w:lang w:eastAsia="en-GB"/>
+        </w:rPr>
+      </w:pPr>
+    </w:p>
+    <w:p>
+      <w:pPr>
+        <w:rPr>
+          <w:rFonts w:ascii="Helvetica" w:eastAsia="Times New Roman" w:hAnsi="Helvetica" w:cs="Times New Roman"/>
+          <w:color w:val="000000" w:themeColor="text1"/>
+          <w:sz w:val="22"/>
+          <w:szCs w:val="22"/>
+          <w:shd w:val="clear" w:color="auto" w:fill="FFFFFF"/>
+          <w:lang w:eastAsia="en-GB"/>
+        </w:rPr>
+      </w:pPr>
+    </w:p>
+    <w:p>
+      <w:pPr>
+        <w:rPr>
+          <w:rFonts w:ascii="Helvetica" w:eastAsia="Times New Roman" w:hAnsi="Helvetica" w:cs="Times New Roman"/>
+          <w:color w:val="000000" w:themeColor="text1"/>
+          <w:sz w:val="22"/>
+          <w:szCs w:val="22"/>
+          <w:shd w:val="clear" w:color="auto" w:fill="FFFFFF"/>
+          <w:lang w:eastAsia="en-GB"/>
+        </w:rPr>
+      </w:pPr>
+    </w:p>
+    <w:p>
+      <w:pPr>
+        <w:rPr>
+          <w:rFonts w:ascii="Helvetica" w:eastAsia="Times New Roman" w:hAnsi="Helvetica" w:cs="Times New Roman"/>
+          <w:color w:val="000000" w:themeColor="text1"/>
+          <w:sz w:val="22"/>
+          <w:szCs w:val="22"/>
+          <w:shd w:val="clear" w:color="auto" w:fill="FFFFFF"/>
+          <w:lang w:eastAsia="en-GB"/>
+        </w:rPr>
+      </w:pPr>
+    </w:p>
+    <w:p>
+      <w:pPr>
+        <w:rPr>
+          <w:rFonts w:ascii="Helvetica" w:eastAsia="Times New Roman" w:hAnsi="Helvetica" w:cs="Times New Roman"/>
+          <w:color w:val="000000" w:themeColor="text1"/>
+          <w:sz w:val="22"/>
+          <w:szCs w:val="22"/>
+          <w:shd w:val="clear" w:color="auto" w:fill="FFFFFF"/>
+          <w:lang w:eastAsia="en-GB"/>
+        </w:rPr>
+      </w:pPr>
+    </w:p>
+    <w:p>
+      <w:pPr>
+        <w:rPr>
+          <w:rFonts w:ascii="Helvetica" w:eastAsia="Times New Roman" w:hAnsi="Helvetica" w:cs="Times New Roman"/>
+          <w:color w:val="000000" w:themeColor="text1"/>
+          <w:sz w:val="22"/>
+          <w:szCs w:val="22"/>
+          <w:shd w:val="clear" w:color="auto" w:fill="FFFFFF"/>
+          <w:lang w:eastAsia="en-GB"/>
+        </w:rPr>
+      </w:pPr>
+    </w:p>
+    <w:p>
+      <w:pPr>
+        <w:rPr>
+          <w:rFonts w:ascii="Helvetica" w:eastAsia="Times New Roman" w:hAnsi="Helvetica" w:cs="Times New Roman"/>
+          <w:color w:val="000000" w:themeColor="text1"/>
+          <w:sz w:val="22"/>
+          <w:szCs w:val="22"/>
+          <w:shd w:val="clear" w:color="auto" w:fill="FFFFFF"/>
+          <w:lang w:eastAsia="en-GB"/>
+        </w:rPr>
+      </w:pPr>
+    </w:p>
+    <w:p>
+      <w:pPr>
+        <w:rPr>
+          <w:rFonts w:ascii="Helvetica" w:eastAsia="Times New Roman" w:hAnsi="Helvetica" w:cs="Times New Roman"/>
+          <w:color w:val="000000" w:themeColor="text1"/>
+          <w:sz w:val="22"/>
+          <w:szCs w:val="22"/>
+          <w:shd w:val="clear" w:color="auto" w:fill="FFFFFF"/>
+          <w:lang w:eastAsia="en-GB"/>
+        </w:rPr>
+      </w:pPr>
+    </w:p>
+    <w:p>
+      <w:pPr>
+        <w:rPr>
+          <w:rFonts w:ascii="Helvetica" w:eastAsia="Times New Roman" w:hAnsi="Helvetica" w:cs="Times New Roman"/>
+          <w:color w:val="000000" w:themeColor="text1"/>
+          <w:sz w:val="22"/>
+          <w:szCs w:val="22"/>
+          <w:shd w:val="clear" w:color="auto" w:fill="FFFFFF"/>
+          <w:lang w:eastAsia="en-GB"/>
+        </w:rPr>
+      </w:pPr>
+    </w:p>
+    <w:p>
+      <w:pPr>
+        <w:rPr>
+          <w:rFonts w:ascii="Helvetica" w:eastAsia="Times New Roman" w:hAnsi="Helvetica" w:cs="Times New Roman"/>
+          <w:color w:val="000000" w:themeColor="text1"/>
+          <w:sz w:val="22"/>
+          <w:szCs w:val="22"/>
+          <w:shd w:val="clear" w:color="auto" w:fill="FFFFFF"/>
+          <w:lang w:eastAsia="en-GB"/>
+        </w:rPr>
+      </w:pPr>
+    </w:p>
+    <w:p>
+      <w:pPr>
+        <w:rPr>
+          <w:rFonts w:ascii="Helvetica" w:eastAsia="Times New Roman" w:hAnsi="Helvetica" w:cs="Times New Roman"/>
+          <w:color w:val="000000" w:themeColor="text1"/>
+          <w:sz w:val="22"/>
+          <w:szCs w:val="22"/>
+          <w:shd w:val="clear" w:color="auto" w:fill="FFFFFF"/>
+          <w:lang w:eastAsia="en-GB"/>
+        </w:rPr>
+      </w:pPr>
+    </w:p>
+    <w:p>
+      <w:pPr>
+        <w:rPr>
+          <w:rFonts w:ascii="Helvetica" w:eastAsia="Times New Roman" w:hAnsi="Helvetica" w:cs="Times New Roman"/>
+          <w:color w:val="000000" w:themeColor="text1"/>
+          <w:sz w:val="22"/>
+          <w:szCs w:val="22"/>
+          <w:shd w:val="clear" w:color="auto" w:fill="FFFFFF"/>
+          <w:lang w:eastAsia="en-GB"/>
+        </w:rPr>
+      </w:pPr>
+    </w:p>
+    <w:p>
+      <w:pPr>
+        <w:rPr>
+          <w:rFonts w:ascii="Helvetica" w:eastAsia="Times New Roman" w:hAnsi="Helvetica" w:cs="Times New Roman"/>
+          <w:color w:val="000000" w:themeColor="text1"/>
+          <w:sz w:val="22"/>
+          <w:szCs w:val="22"/>
+          <w:shd w:val="clear" w:color="auto" w:fill="FFFFFF"/>
+          <w:lang w:eastAsia="en-GB"/>
+        </w:rPr>
+      </w:pPr>
+    </w:p>
+    <w:p>
+      <w:pPr>
+        <w:rPr>
+          <w:rFonts w:ascii="Helvetica" w:eastAsia="Times New Roman" w:hAnsi="Helvetica" w:cs="Times New Roman"/>
+          <w:color w:val="000000" w:themeColor="text1"/>
+          <w:sz w:val="22"/>
+          <w:szCs w:val="22"/>
+          <w:shd w:val="clear" w:color="auto" w:fill="FFFFFF"/>
+          <w:lang w:eastAsia="en-GB"/>
+        </w:rPr>
+      </w:pPr>
+    </w:p>
+    <w:p>
+      <w:pPr>
+        <w:rPr>
+          <w:rFonts w:ascii="Helvetica" w:eastAsia="Times New Roman" w:hAnsi="Helvetica" w:cs="Times New Roman"/>
+          <w:color w:val="000000" w:themeColor="text1"/>
+          <w:sz w:val="22"/>
+          <w:szCs w:val="22"/>
+          <w:shd w:val="clear" w:color="auto" w:fill="FFFFFF"/>
+          <w:lang w:eastAsia="en-GB"/>
+        </w:rPr>
+      </w:pPr>
+    </w:p>
+    <w:p>
+      <w:pPr>
+        <w:rPr>
+          <w:rFonts w:ascii="Helvetica" w:eastAsia="Times New Roman" w:hAnsi="Helvetica" w:cs="Times New Roman"/>
+          <w:color w:val="000000" w:themeColor="text1"/>
+          <w:sz w:val="22"/>
+          <w:szCs w:val="22"/>
+          <w:shd w:val="clear" w:color="auto" w:fill="FFFFFF"/>
+          <w:lang w:eastAsia="en-GB"/>
+        </w:rPr>
+      </w:pPr>
+    </w:p>
+    <w:p>
+      <w:pPr>
+        <w:rPr>
+          <w:rFonts w:ascii="Helvetica" w:eastAsia="Times New Roman" w:hAnsi="Helvetica" w:cs="Times New Roman"/>
+          <w:color w:val="000000" w:themeColor="text1"/>
+          <w:sz w:val="22"/>
+          <w:szCs w:val="22"/>
+          <w:shd w:val="clear" w:color="auto" w:fill="FFFFFF"/>
+          <w:lang w:eastAsia="en-GB"/>
+        </w:rPr>
+      </w:pPr>
+    </w:p>
+    <w:p>
+      <w:pPr>
+        <w:rPr>
+          <w:rFonts w:ascii="Helvetica" w:eastAsia="Times New Roman" w:hAnsi="Helvetica" w:cs="Times New Roman"/>
+          <w:color w:val="000000" w:themeColor="text1"/>
+          <w:lang w:eastAsia="en-GB"/>
+        </w:rPr>
+      </w:pPr>
+    </w:p>
+    <w:p>
+      <w:pPr>
+        <w:rPr>
+          <w:rFonts w:ascii="Helvetica" w:hAnsi="Helvetica"/>
+          <w:color w:val="000000" w:themeColor="text1"/>
+        </w:rPr>
+      </w:pPr>
+    </w:p>
     <w:sectPr>
+      <w:headerReference w:type="default" r:id="rId7"/>
       <w:pgSz w:w="11900" w:h="16840"/>
       <w:pgMar w:top="1440" w:right="1440" w:bottom="1440" w:left="1440" w:header="708" w:footer="708" w:gutter="0"/>
       <w:cols w:space="708"/>
@@ -41,6 +1353,54 @@
     </w:sectPr>
   </w:body>
 </w:document>
+</file>
+
+<file path=word/endnotes.xml><?xml version="1.0" encoding="utf-8"?>
+<w:endnotes xmlns:wpc="http://schemas.microsoft.com/office/word/2010/wordprocessingCanvas" xmlns:cx="http://schemas.microsoft.com/office/drawing/2014/chartex" xmlns:cx1="http://schemas.microsoft.com/office/drawing/2015/9/8/chartex" xmlns:cx2="http://schemas.microsoft.com/office/drawing/2015/10/21/chartex" xmlns:cx3="http://schemas.microsoft.com/office/drawing/2016/5/9/chartex" xmlns:cx4="http://schemas.microsoft.com/office/drawing/2016/5/10/chartex" xmlns:cx5="http://schemas.microsoft.com/office/drawing/2016/5/11/chartex" xmlns:cx6="http://schemas.microsoft.com/office/drawing/2016/5/12/chartex" xmlns:cx7="http://schemas.microsoft.com/office/drawing/2016/5/13/chartex" xmlns:cx8="http://schemas.microsoft.com/office/drawing/2016/5/14/chartex" xmlns:mc="http://schemas.openxmlformats.org/markup-compatibility/2006" xmlns:aink="http://schemas.microsoft.com/office/drawing/2016/ink" xmlns:am3d="http://schemas.microsoft.com/office/drawing/2017/model3d" xmlns:o="urn:schemas-microsoft-com:office:office" xmlns:r="http://schemas.openxmlformats.org/officeDocument/2006/relationships" xmlns:m="http://schemas.openxmlformats.org/officeDocument/2006/math" xmlns:v="urn:schemas-microsoft-com:vml" xmlns:wp14="http://schemas.microsoft.com/office/word/2010/wordprocessingDrawing" xmlns:wp="http://schemas.openxmlformats.org/drawingml/2006/wordprocessingDrawing" xmlns:w10="urn:schemas-microsoft-com:office:word" xmlns:w="http://schemas.openxmlformats.org/wordprocessingml/2006/main" xmlns:w14="http://schemas.microsoft.com/office/word/2010/wordml" xmlns:w15="http://schemas.microsoft.com/office/word/2012/wordml" xmlns:w16cex="http://schemas.microsoft.com/office/word/2018/wordml/cex" xmlns:w16cid="http://schemas.microsoft.com/office/word/2016/wordml/cid" xmlns:w16="http://schemas.microsoft.com/office/word/2018/wordml" xmlns:w16se="http://schemas.microsoft.com/office/word/2015/wordml/symex" xmlns:wpg="http://schemas.microsoft.com/office/word/2010/wordprocessingGroup" xmlns:wpi="http://schemas.microsoft.com/office/word/2010/wordprocessingInk" xmlns:wne="http://schemas.microsoft.com/office/word/2006/wordml" xmlns:wps="http://schemas.microsoft.com/office/word/2010/wordprocessingShape" mc:Ignorable="w14 w15 w16se w16cid w16 w16cex wp14">
+  <w:endnote w:type="separator" w:id="-1">
+    <w:p>
+      <w:r>
+        <w:separator/>
+      </w:r>
+    </w:p>
+  </w:endnote>
+  <w:endnote w:type="continuationSeparator" w:id="0">
+    <w:p>
+      <w:r>
+        <w:continuationSeparator/>
+      </w:r>
+    </w:p>
+  </w:endnote>
+</w:endnotes>
+</file>
+
+<file path=word/footnotes.xml><?xml version="1.0" encoding="utf-8"?>
+<w:footnotes xmlns:wpc="http://schemas.microsoft.com/office/word/2010/wordprocessingCanvas" xmlns:cx="http://schemas.microsoft.com/office/drawing/2014/chartex" xmlns:cx1="http://schemas.microsoft.com/office/drawing/2015/9/8/chartex" xmlns:cx2="http://schemas.microsoft.com/office/drawing/2015/10/21/chartex" xmlns:cx3="http://schemas.microsoft.com/office/drawing/2016/5/9/chartex" xmlns:cx4="http://schemas.microsoft.com/office/drawing/2016/5/10/chartex" xmlns:cx5="http://schemas.microsoft.com/office/drawing/2016/5/11/chartex" xmlns:cx6="http://schemas.microsoft.com/office/drawing/2016/5/12/chartex" xmlns:cx7="http://schemas.microsoft.com/office/drawing/2016/5/13/chartex" xmlns:cx8="http://schemas.microsoft.com/office/drawing/2016/5/14/chartex" xmlns:mc="http://schemas.openxmlformats.org/markup-compatibility/2006" xmlns:aink="http://schemas.microsoft.com/office/drawing/2016/ink" xmlns:am3d="http://schemas.microsoft.com/office/drawing/2017/model3d" xmlns:o="urn:schemas-microsoft-com:office:office" xmlns:r="http://schemas.openxmlformats.org/officeDocument/2006/relationships" xmlns:m="http://schemas.openxmlformats.org/officeDocument/2006/math" xmlns:v="urn:schemas-microsoft-com:vml" xmlns:wp14="http://schemas.microsoft.com/office/word/2010/wordprocessingDrawing" xmlns:wp="http://schemas.openxmlformats.org/drawingml/2006/wordprocessingDrawing" xmlns:w10="urn:schemas-microsoft-com:office:word" xmlns:w="http://schemas.openxmlformats.org/wordprocessingml/2006/main" xmlns:w14="http://schemas.microsoft.com/office/word/2010/wordml" xmlns:w15="http://schemas.microsoft.com/office/word/2012/wordml" xmlns:w16cex="http://schemas.microsoft.com/office/word/2018/wordml/cex" xmlns:w16cid="http://schemas.microsoft.com/office/word/2016/wordml/cid" xmlns:w16="http://schemas.microsoft.com/office/word/2018/wordml" xmlns:w16se="http://schemas.microsoft.com/office/word/2015/wordml/symex" xmlns:wpg="http://schemas.microsoft.com/office/word/2010/wordprocessingGroup" xmlns:wpi="http://schemas.microsoft.com/office/word/2010/wordprocessingInk" xmlns:wne="http://schemas.microsoft.com/office/word/2006/wordml" xmlns:wps="http://schemas.microsoft.com/office/word/2010/wordprocessingShape" mc:Ignorable="w14 w15 w16se w16cid w16 w16cex wp14">
+  <w:footnote w:type="separator" w:id="-1">
+    <w:p>
+      <w:r>
+        <w:separator/>
+      </w:r>
+    </w:p>
+  </w:footnote>
+  <w:footnote w:type="continuationSeparator" w:id="0">
+    <w:p>
+      <w:r>
+        <w:continuationSeparator/>
+      </w:r>
+    </w:p>
+  </w:footnote>
+</w:footnotes>
+</file>
+
+<file path=word/header1.xml><?xml version="1.0" encoding="utf-8"?>
+<w:hdr xmlns:wpc="http://schemas.microsoft.com/office/word/2010/wordprocessingCanvas" xmlns:cx="http://schemas.microsoft.com/office/drawing/2014/chartex" xmlns:cx1="http://schemas.microsoft.com/office/drawing/2015/9/8/chartex" xmlns:cx2="http://schemas.microsoft.com/office/drawing/2015/10/21/chartex" xmlns:cx3="http://schemas.microsoft.com/office/drawing/2016/5/9/chartex" xmlns:cx4="http://schemas.microsoft.com/office/drawing/2016/5/10/chartex" xmlns:cx5="http://schemas.microsoft.com/office/drawing/2016/5/11/chartex" xmlns:cx6="http://schemas.microsoft.com/office/drawing/2016/5/12/chartex" xmlns:cx7="http://schemas.microsoft.com/office/drawing/2016/5/13/chartex" xmlns:cx8="http://schemas.microsoft.com/office/drawing/2016/5/14/chartex" xmlns:mc="http://schemas.openxmlformats.org/markup-compatibility/2006" xmlns:aink="http://schemas.microsoft.com/office/drawing/2016/ink" xmlns:am3d="http://schemas.microsoft.com/office/drawing/2017/model3d" xmlns:o="urn:schemas-microsoft-com:office:office" xmlns:r="http://schemas.openxmlformats.org/officeDocument/2006/relationships" xmlns:m="http://schemas.openxmlformats.org/officeDocument/2006/math" xmlns:v="urn:schemas-microsoft-com:vml" xmlns:wp14="http://schemas.microsoft.com/office/word/2010/wordprocessingDrawing" xmlns:wp="http://schemas.openxmlformats.org/drawingml/2006/wordprocessingDrawing" xmlns:w10="urn:schemas-microsoft-com:office:word" xmlns:w="http://schemas.openxmlformats.org/wordprocessingml/2006/main" xmlns:w14="http://schemas.microsoft.com/office/word/2010/wordml" xmlns:w15="http://schemas.microsoft.com/office/word/2012/wordml" xmlns:w16cex="http://schemas.microsoft.com/office/word/2018/wordml/cex" xmlns:w16cid="http://schemas.microsoft.com/office/word/2016/wordml/cid" xmlns:w16="http://schemas.microsoft.com/office/word/2018/wordml" xmlns:w16se="http://schemas.microsoft.com/office/word/2015/wordml/symex" xmlns:wpg="http://schemas.microsoft.com/office/word/2010/wordprocessingGroup" xmlns:wpi="http://schemas.microsoft.com/office/word/2010/wordprocessingInk" xmlns:wne="http://schemas.microsoft.com/office/word/2006/wordml" xmlns:wps="http://schemas.microsoft.com/office/word/2010/wordprocessingShape" mc:Ignorable="w14 w15 w16se w16cid w16 w16cex wp14">
+  <w:p>
+    <w:pPr>
+      <w:pStyle w:val="Header"/>
+    </w:pPr>
+  </w:p>
+</w:hdr>
 </file>
 
 <file path=word/styles.xml><?xml version="1.0" encoding="utf-8"?>
@@ -496,6 +1856,48 @@
       </w14:textOutline>
     </w:rPr>
   </w:style>
+  <w:style w:type="paragraph" w:styleId="Header">
+    <w:name w:val="header"/>
+    <w:basedOn w:val="Normal"/>
+    <w:link w:val="HeaderChar"/>
+    <w:uiPriority w:val="99"/>
+    <w:unhideWhenUsed/>
+    <w:rsid w:val="00D9585D"/>
+    <w:pPr>
+      <w:tabs>
+        <w:tab w:val="center" w:pos="4513"/>
+        <w:tab w:val="right" w:pos="9026"/>
+      </w:tabs>
+    </w:pPr>
+  </w:style>
+  <w:style w:type="character" w:customStyle="1" w:styleId="HeaderChar">
+    <w:name w:val="Header Char"/>
+    <w:basedOn w:val="DefaultParagraphFont"/>
+    <w:link w:val="Header"/>
+    <w:uiPriority w:val="99"/>
+    <w:rsid w:val="00D9585D"/>
+  </w:style>
+  <w:style w:type="paragraph" w:styleId="Footer">
+    <w:name w:val="footer"/>
+    <w:basedOn w:val="Normal"/>
+    <w:link w:val="FooterChar"/>
+    <w:uiPriority w:val="99"/>
+    <w:unhideWhenUsed/>
+    <w:rsid w:val="00D9585D"/>
+    <w:pPr>
+      <w:tabs>
+        <w:tab w:val="center" w:pos="4513"/>
+        <w:tab w:val="right" w:pos="9026"/>
+      </w:tabs>
+    </w:pPr>
+  </w:style>
+  <w:style w:type="character" w:customStyle="1" w:styleId="FooterChar">
+    <w:name w:val="Footer Char"/>
+    <w:basedOn w:val="DefaultParagraphFont"/>
+    <w:link w:val="Footer"/>
+    <w:uiPriority w:val="99"/>
+    <w:rsid w:val="00D9585D"/>
+  </w:style>
 </w:styles>
 </file>
 

</xml_diff>